<commit_message>
Lots of new plots.
</commit_message>
<xml_diff>
--- a/0_manuscript/MS_Speed_vs_Scope_v1.0.docx
+++ b/0_manuscript/MS_Speed_vs_Scope_v1.0.docx
@@ -146,7 +146,6 @@
           <w:rFonts w:ascii="Palatino" w:hAnsi="Palatino"/>
         </w:rPr>
       </w:pPr>
-      <w:proofErr w:type="gramStart"/>
       <w:r>
         <w:rPr>
           <w:rFonts w:ascii="Palatino" w:hAnsi="Palatino"/>
@@ -160,7 +159,6 @@
         </w:rPr>
         <w:t xml:space="preserve"> ??</w:t>
       </w:r>
-      <w:proofErr w:type="gramEnd"/>
     </w:p>
     <w:p>
       <w:pPr>
@@ -248,16 +246,8 @@
         <w:rPr>
           <w:rFonts w:ascii="Palatino" w:hAnsi="Palatino"/>
         </w:rPr>
-        <w:t>Helped with field work (my memory is kind of fuzzy here, I’m not sure this is really right and I might be missing or adding some of the wrong people…): Tom, David, Natalie</w:t>
-      </w:r>
-      <w:proofErr w:type="gramStart"/>
-      <w:r>
-        <w:rPr>
-          <w:rFonts w:ascii="Palatino" w:hAnsi="Palatino"/>
-        </w:rPr>
-        <w:t>, ???</w:t>
-      </w:r>
-      <w:proofErr w:type="gramEnd"/>
+        <w:t>Helped with field work (my memory is kind of fuzzy here, I’m not sure this is really right and I might be missing or adding some of the wrong people…): Tom, David, Natalie, ???</w:t>
+      </w:r>
     </w:p>
     <w:p>
       <w:pPr>
@@ -489,21 +479,7 @@
         <w:rPr>
           <w:rFonts w:ascii="Palatino" w:hAnsi="Palatino"/>
         </w:rPr>
-        <w:t xml:space="preserve">Comparing different species or populations that have different environmental experiences (latitudes, predictability, </w:t>
-      </w:r>
-      <w:proofErr w:type="spellStart"/>
-      <w:r>
-        <w:rPr>
-          <w:rFonts w:ascii="Palatino" w:hAnsi="Palatino"/>
-        </w:rPr>
-        <w:t>etc</w:t>
-      </w:r>
-      <w:proofErr w:type="spellEnd"/>
-      <w:r>
-        <w:rPr>
-          <w:rFonts w:ascii="Palatino" w:hAnsi="Palatino"/>
-        </w:rPr>
-        <w:t>).</w:t>
+        <w:t>Comparing different species or populations that have different environmental experiences (latitudes, predictability, etc).</w:t>
       </w:r>
     </w:p>
     <w:p>
@@ -521,35 +497,7 @@
         <w:rPr>
           <w:rFonts w:ascii="Palatino" w:hAnsi="Palatino"/>
         </w:rPr>
-        <w:t xml:space="preserve">Starting </w:t>
-      </w:r>
-      <w:proofErr w:type="gramStart"/>
-      <w:r>
-        <w:rPr>
-          <w:rFonts w:ascii="Palatino" w:hAnsi="Palatino"/>
-        </w:rPr>
-        <w:t>around ???</w:t>
-      </w:r>
-      <w:proofErr w:type="gramEnd"/>
-      <w:r>
-        <w:rPr>
-          <w:rFonts w:ascii="Palatino" w:hAnsi="Palatino"/>
-        </w:rPr>
-        <w:t xml:space="preserve"> (Fran’s 2009 paper? Earlier?) a big focus of cort related work shifted to trying to understand whether individuals in a population differed in their base/induced cort levels and whether those differences were related to important life history characteristics (coping ability, reproductive success, </w:t>
-      </w:r>
-      <w:proofErr w:type="spellStart"/>
-      <w:r>
-        <w:rPr>
-          <w:rFonts w:ascii="Palatino" w:hAnsi="Palatino"/>
-        </w:rPr>
-        <w:t>etc</w:t>
-      </w:r>
-      <w:proofErr w:type="spellEnd"/>
-      <w:r>
-        <w:rPr>
-          <w:rFonts w:ascii="Palatino" w:hAnsi="Palatino"/>
-        </w:rPr>
-        <w:t>).</w:t>
+        <w:t>Starting around ??? (Fran’s 2009 paper? Earlier?) a big focus of cort related work shifted to trying to understand whether individuals in a population differed in their base/induced cort levels and whether those differences were related to important life history characteristics (coping ability, reproductive success, etc).</w:t>
       </w:r>
     </w:p>
     <w:p>
@@ -633,21 +581,7 @@
         <w:rPr>
           <w:rFonts w:ascii="Palatino" w:hAnsi="Palatino"/>
         </w:rPr>
-        <w:t xml:space="preserve">Here, we focus on one particular question about the shape of the acute stress response: speed vs scope (Taff &amp; </w:t>
-      </w:r>
-      <w:proofErr w:type="spellStart"/>
-      <w:r>
-        <w:rPr>
-          <w:rFonts w:ascii="Palatino" w:hAnsi="Palatino"/>
-        </w:rPr>
-        <w:t>Vitousek</w:t>
-      </w:r>
-      <w:proofErr w:type="spellEnd"/>
-      <w:r>
-        <w:rPr>
-          <w:rFonts w:ascii="Palatino" w:hAnsi="Palatino"/>
-        </w:rPr>
-        <w:t>), but the general approach that we take is applicable to many current questions that seek to apply reaction norm approaches to cort data.</w:t>
+        <w:t>Here, we focus on one particular question about the shape of the acute stress response: speed vs scope (Taff &amp; Vitousek), but the general approach that we take is applicable to many current questions that seek to apply reaction norm approaches to cort data.</w:t>
       </w:r>
     </w:p>
     <w:p>
@@ -713,21 +647,7 @@
         <w:rPr>
           <w:rFonts w:ascii="Palatino" w:hAnsi="Palatino"/>
         </w:rPr>
-        <w:t xml:space="preserve">measured the corticosterone response to acute handling stress in RWBL using a </w:t>
-      </w:r>
-      <w:proofErr w:type="gramStart"/>
-      <w:r>
-        <w:rPr>
-          <w:rFonts w:ascii="Palatino" w:hAnsi="Palatino"/>
-        </w:rPr>
-        <w:t>7 point</w:t>
-      </w:r>
-      <w:proofErr w:type="gramEnd"/>
-      <w:r>
-        <w:rPr>
-          <w:rFonts w:ascii="Palatino" w:hAnsi="Palatino"/>
-        </w:rPr>
-        <w:t xml:space="preserve"> time series that allows us to more finely measure </w:t>
+        <w:t xml:space="preserve">measured the corticosterone response to acute handling stress in RWBL using a 7 point time series that allows us to more finely measure </w:t>
       </w:r>
       <w:r>
         <w:rPr>
@@ -752,21 +672,7 @@
         <w:rPr>
           <w:rFonts w:ascii="Palatino" w:hAnsi="Palatino"/>
         </w:rPr>
-        <w:t xml:space="preserve">Second, we develop a simple simulation that generates a cort time series for a set of animals with desired characteristics. This simulation allows us to </w:t>
-      </w:r>
-      <w:proofErr w:type="gramStart"/>
-      <w:r>
-        <w:rPr>
-          <w:rFonts w:ascii="Palatino" w:hAnsi="Palatino"/>
-        </w:rPr>
-        <w:t>generates</w:t>
-      </w:r>
-      <w:proofErr w:type="gramEnd"/>
-      <w:r>
-        <w:rPr>
-          <w:rFonts w:ascii="Palatino" w:hAnsi="Palatino"/>
-        </w:rPr>
-        <w:t xml:space="preserve"> datasets with varying degrees of correlation between different features of the cort response and ask whether sampling schemes typically employed in field studies can recover the effects present in the data generating process. </w:t>
+        <w:t xml:space="preserve">Second, we develop a simple simulation that generates a cort time series for a set of animals with desired characteristics. This simulation allows us to generates datasets with varying degrees of correlation between different features of the cort response and ask whether sampling schemes typically employed in field studies can recover the effects present in the data generating process. </w:t>
       </w:r>
       <w:r>
         <w:rPr>
@@ -791,6 +697,32 @@
           <w:rFonts w:ascii="Palatino" w:hAnsi="Palatino"/>
         </w:rPr>
         <w:t>provides a starting point for evaluating whether the methods currently employed in this field provide a viable route to answering the questions being addressed.</w:t>
+      </w:r>
+    </w:p>
+    <w:p>
+      <w:pPr>
+        <w:rPr>
+          <w:rFonts w:ascii="Palatino" w:hAnsi="Palatino"/>
+        </w:rPr>
+      </w:pPr>
+    </w:p>
+    <w:p>
+      <w:pPr>
+        <w:rPr>
+          <w:rFonts w:ascii="Palatino" w:hAnsi="Palatino"/>
+        </w:rPr>
+      </w:pPr>
+      <w:r>
+        <w:rPr>
+          <w:rFonts w:ascii="Palatino" w:hAnsi="Palatino"/>
+        </w:rPr>
+        <w:t>Look up the profile repeatability papers by Romero.</w:t>
+      </w:r>
+      <w:r>
+        <w:rPr>
+          <w:rFonts w:ascii="Palatino" w:hAnsi="Palatino"/>
+        </w:rPr>
+        <w:t xml:space="preserve"> That might be the closest thing to this.</w:t>
       </w:r>
     </w:p>
     <w:p>
@@ -1111,13 +1043,7 @@
         <w:rPr>
           <w:rFonts w:ascii="Palatino" w:hAnsi="Palatino"/>
         </w:rPr>
-        <w:t>maximal glucocorticoid level (</w:t>
-      </w:r>
-      <w:r>
-        <w:rPr>
-          <w:rFonts w:ascii="Palatino" w:hAnsi="Palatino"/>
-        </w:rPr>
-        <w:t>ng/</w:t>
+        <w:t>maximal glucocorticoid level (ng/</w:t>
       </w:r>
       <w:r>
         <w:rPr>
@@ -1129,13 +1055,7 @@
         <w:rPr>
           <w:rFonts w:ascii="Palatino" w:hAnsi="Palatino"/>
         </w:rPr>
-        <w:t>l</w:t>
-      </w:r>
-      <w:r>
-        <w:rPr>
-          <w:rFonts w:ascii="Palatino" w:hAnsi="Palatino"/>
-        </w:rPr>
-        <w:t xml:space="preserve">), </w:t>
+        <w:t xml:space="preserve">l), </w:t>
       </w:r>
       <w:r>
         <w:rPr>
@@ -1219,7 +1139,14 @@
         <w:rPr>
           <w:rFonts w:ascii="Palatino" w:hAnsi="Palatino"/>
         </w:rPr>
-        <w:t xml:space="preserve">to capture the skew observed in real world datasets; all other parameters </w:t>
+        <w:t xml:space="preserve">to </w:t>
+      </w:r>
+      <w:r>
+        <w:rPr>
+          <w:rFonts w:ascii="Palatino" w:hAnsi="Palatino"/>
+        </w:rPr>
+        <w:lastRenderedPageBreak/>
+        <w:t xml:space="preserve">capture the skew observed in real world datasets; all other parameters </w:t>
       </w:r>
       <w:r>
         <w:rPr>
@@ -1256,7 +1183,6 @@
         <w:rPr>
           <w:rFonts w:ascii="Palatino" w:hAnsi="Palatino"/>
         </w:rPr>
-        <w:lastRenderedPageBreak/>
         <w:tab/>
         <w:t xml:space="preserve">In addition to setting the mean and </w:t>
       </w:r>
@@ -1330,21 +1256,7 @@
         <w:rPr>
           <w:rFonts w:ascii="Palatino" w:hAnsi="Palatino"/>
         </w:rPr>
-        <w:t xml:space="preserve"> ‘</w:t>
-      </w:r>
-      <w:proofErr w:type="spellStart"/>
-      <w:r>
-        <w:rPr>
-          <w:rFonts w:ascii="Palatino" w:hAnsi="Palatino"/>
-        </w:rPr>
-        <w:t>mvrnorm</w:t>
-      </w:r>
-      <w:proofErr w:type="spellEnd"/>
-      <w:r>
-        <w:rPr>
-          <w:rFonts w:ascii="Palatino" w:hAnsi="Palatino"/>
-        </w:rPr>
-        <w:t>’ function in the ‘MASS’ package in R to sample</w:t>
+        <w:t xml:space="preserve"> ‘mvrnorm’ function in the ‘MASS’ package in R to sample</w:t>
       </w:r>
       <w:r>
         <w:rPr>
@@ -2074,6 +1986,7 @@
           <w:i/>
           <w:iCs/>
         </w:rPr>
+        <w:lastRenderedPageBreak/>
         <w:t>Field Study</w:t>
       </w:r>
     </w:p>
@@ -2180,21 +2093,7 @@
         <w:rPr>
           <w:rFonts w:ascii="Palatino" w:hAnsi="Palatino"/>
         </w:rPr>
-        <w:t xml:space="preserve">What we really need: ability to measure </w:t>
-      </w:r>
-      <w:proofErr w:type="spellStart"/>
-      <w:r>
-        <w:rPr>
-          <w:rFonts w:ascii="Palatino" w:hAnsi="Palatino"/>
-        </w:rPr>
-        <w:t>timecourses</w:t>
-      </w:r>
-      <w:proofErr w:type="spellEnd"/>
-      <w:r>
-        <w:rPr>
-          <w:rFonts w:ascii="Palatino" w:hAnsi="Palatino"/>
-        </w:rPr>
-        <w:t xml:space="preserve"> of cort responses continuously or at least at a finer temporal resolution than 2-3 points over the course of an hour.</w:t>
+        <w:t>What we really need: ability to measure timecourses of cort responses continuously or at least at a finer temporal resolution than 2-3 points over the course of an hour.</w:t>
       </w:r>
     </w:p>
     <w:p>
@@ -2248,21 +2147,7 @@
         <w:rPr>
           <w:rFonts w:ascii="Palatino" w:hAnsi="Palatino"/>
         </w:rPr>
-        <w:t xml:space="preserve">non-invasive measurement techniques that allow for finer sampling: </w:t>
-      </w:r>
-      <w:proofErr w:type="spellStart"/>
-      <w:r>
-        <w:rPr>
-          <w:rFonts w:ascii="Palatino" w:hAnsi="Palatino"/>
-        </w:rPr>
-        <w:t>biologgers</w:t>
-      </w:r>
-      <w:proofErr w:type="spellEnd"/>
-      <w:r>
-        <w:rPr>
-          <w:rFonts w:ascii="Palatino" w:hAnsi="Palatino"/>
-        </w:rPr>
-        <w:t>, fluorescent readers, proxies like HR – all need to be validated</w:t>
+        <w:t>non-invasive measurement techniques that allow for finer sampling: biologgers, fluorescent readers, proxies like HR – all need to be validated</w:t>
       </w:r>
     </w:p>
     <w:p>
@@ -2280,21 +2165,7 @@
         <w:rPr>
           <w:rFonts w:ascii="Palatino" w:hAnsi="Palatino"/>
         </w:rPr>
-        <w:t>These solutions also raise another major problem that plagues this field: we are interested in measuring the time course of an event (the acute stress response</w:t>
-      </w:r>
-      <w:proofErr w:type="gramStart"/>
-      <w:r>
-        <w:rPr>
-          <w:rFonts w:ascii="Palatino" w:hAnsi="Palatino"/>
-        </w:rPr>
-        <w:t>)</w:t>
-      </w:r>
-      <w:proofErr w:type="gramEnd"/>
-      <w:r>
-        <w:rPr>
-          <w:rFonts w:ascii="Palatino" w:hAnsi="Palatino"/>
-        </w:rPr>
-        <w:t xml:space="preserve"> but our continued handling and sampling of animals influences that very process. A ‘real’ cort response might often involve a very short stimulus that is gone quickly but the hormone lingers</w:t>
+        <w:t>These solutions also raise another major problem that plagues this field: we are interested in measuring the time course of an event (the acute stress response) but our continued handling and sampling of animals influences that very process. A ‘real’ cort response might often involve a very short stimulus that is gone quickly but the hormone lingers</w:t>
       </w:r>
       <w:r>
         <w:rPr>
@@ -2348,35 +2219,7 @@
         <w:rPr>
           <w:rFonts w:ascii="Palatino" w:hAnsi="Palatino"/>
         </w:rPr>
-        <w:t xml:space="preserve">reaction norm approaches, etc. The limitation here is really the availability of field data. In the meantime, much progress could be made by simulations that use real parameters derived from populations (more sophisticated than what we present here) to generate testable predictions. </w:t>
-      </w:r>
-      <w:proofErr w:type="spellStart"/>
-      <w:r>
-        <w:rPr>
-          <w:rFonts w:ascii="Palatino" w:hAnsi="Palatino"/>
-        </w:rPr>
-        <w:t>Luttbeg</w:t>
-      </w:r>
-      <w:proofErr w:type="spellEnd"/>
-      <w:r>
-        <w:rPr>
-          <w:rFonts w:ascii="Palatino" w:hAnsi="Palatino"/>
-        </w:rPr>
-        <w:t xml:space="preserve"> + </w:t>
-      </w:r>
-      <w:proofErr w:type="spellStart"/>
-      <w:r>
-        <w:rPr>
-          <w:rFonts w:ascii="Palatino" w:hAnsi="Palatino"/>
-        </w:rPr>
-        <w:t>Grindstaff</w:t>
-      </w:r>
-      <w:proofErr w:type="spellEnd"/>
-      <w:r>
-        <w:rPr>
-          <w:rFonts w:ascii="Palatino" w:hAnsi="Palatino"/>
-        </w:rPr>
-        <w:t xml:space="preserve"> paper is one </w:t>
+        <w:t xml:space="preserve">reaction norm approaches, etc. The limitation here is really the availability of field data. In the meantime, much progress could be made by simulations that use real parameters derived from populations (more sophisticated than what we present here) to generate testable predictions. Luttbeg + Grindstaff paper is one </w:t>
       </w:r>
       <w:r>
         <w:rPr>
@@ -2493,6 +2336,7 @@
           <w:b/>
           <w:bCs/>
         </w:rPr>
+        <w:lastRenderedPageBreak/>
         <w:t>FUNDING</w:t>
       </w:r>
     </w:p>

</xml_diff>